<commit_message>
vault backup: 2022-03-21 15:51:36 In Laptop Win 11
</commit_message>
<xml_diff>
--- a/Docs/Ta Quang Khoi_b2.docx
+++ b/Docs/Ta Quang Khoi_b2.docx
@@ -6,25 +6,1238 @@
       <w:pPr>
         <w:pStyle w:val="Heading1"/>
       </w:pPr>
+      <w:bookmarkStart w:id="0" w:name="_Toc98769633"/>
       <w:r>
         <w:t>Tạ Quang Khôi – 20035435 – DH20LT</w:t>
       </w:r>
-    </w:p>
+      <w:bookmarkEnd w:id="0"/>
+    </w:p>
+    <w:sdt>
+      <w:sdtPr>
+        <w:id w:val="1421520509"/>
+        <w:docPartObj>
+          <w:docPartGallery w:val="Table of Contents"/>
+          <w:docPartUnique/>
+        </w:docPartObj>
+      </w:sdtPr>
+      <w:sdtEndPr>
+        <w:rPr>
+          <w:rFonts w:asciiTheme="minorHAnsi" w:eastAsiaTheme="minorEastAsia" w:hAnsiTheme="minorHAnsi" w:cstheme="minorBidi"/>
+          <w:b/>
+          <w:bCs/>
+          <w:noProof/>
+          <w:color w:val="auto"/>
+          <w:sz w:val="22"/>
+          <w:szCs w:val="22"/>
+          <w:lang w:eastAsia="zh-CN"/>
+        </w:rPr>
+      </w:sdtEndPr>
+      <w:sdtContent>
+        <w:p>
+          <w:pPr>
+            <w:pStyle w:val="TOCHeading"/>
+          </w:pPr>
+          <w:r>
+            <w:t>Contents</w:t>
+          </w:r>
+        </w:p>
+        <w:p>
+          <w:pPr>
+            <w:pStyle w:val="TOC1"/>
+            <w:tabs>
+              <w:tab w:val="right" w:leader="dot" w:pos="9350"/>
+            </w:tabs>
+            <w:rPr>
+              <w:noProof/>
+            </w:rPr>
+          </w:pPr>
+          <w:r>
+            <w:fldChar w:fldCharType="begin"/>
+          </w:r>
+          <w:r>
+            <w:instrText xml:space="preserve"> TOC \o "1-3" \h \z \u </w:instrText>
+          </w:r>
+          <w:r>
+            <w:fldChar w:fldCharType="separate"/>
+          </w:r>
+          <w:hyperlink w:anchor="_Toc98769633" w:history="1">
+            <w:r>
+              <w:rPr>
+                <w:rStyle w:val="Hyperlink"/>
+                <w:noProof/>
+              </w:rPr>
+              <w:t>Tạ Quang Khôi – 20035435 – DH20LT</w:t>
+            </w:r>
+            <w:r>
+              <w:rPr>
+                <w:noProof/>
+                <w:webHidden/>
+              </w:rPr>
+              <w:tab/>
+            </w:r>
+            <w:r>
+              <w:rPr>
+                <w:noProof/>
+                <w:webHidden/>
+              </w:rPr>
+              <w:fldChar w:fldCharType="begin"/>
+            </w:r>
+            <w:r>
+              <w:rPr>
+                <w:noProof/>
+                <w:webHidden/>
+              </w:rPr>
+              <w:instrText xml:space="preserve"> PAGEREF _Toc98769633 \h </w:instrText>
+            </w:r>
+            <w:r>
+              <w:rPr>
+                <w:noProof/>
+                <w:webHidden/>
+              </w:rPr>
+            </w:r>
+            <w:r>
+              <w:rPr>
+                <w:noProof/>
+                <w:webHidden/>
+              </w:rPr>
+              <w:fldChar w:fldCharType="separate"/>
+            </w:r>
+            <w:r>
+              <w:rPr>
+                <w:noProof/>
+                <w:webHidden/>
+              </w:rPr>
+              <w:t>1</w:t>
+            </w:r>
+            <w:r>
+              <w:rPr>
+                <w:noProof/>
+                <w:webHidden/>
+              </w:rPr>
+              <w:fldChar w:fldCharType="end"/>
+            </w:r>
+          </w:hyperlink>
+        </w:p>
+        <w:p>
+          <w:pPr>
+            <w:pStyle w:val="TOC1"/>
+            <w:tabs>
+              <w:tab w:val="right" w:leader="dot" w:pos="9350"/>
+            </w:tabs>
+            <w:rPr>
+              <w:noProof/>
+            </w:rPr>
+          </w:pPr>
+          <w:hyperlink w:anchor="_Toc98769634" w:history="1">
+            <w:r>
+              <w:rPr>
+                <w:rStyle w:val="Hyperlink"/>
+                <w:noProof/>
+              </w:rPr>
+              <w:t>[1] Cách xem tên tất cả các card mạng: bằng lệnh, bằng graphic (đồ hoạ)</w:t>
+            </w:r>
+            <w:r>
+              <w:rPr>
+                <w:noProof/>
+                <w:webHidden/>
+              </w:rPr>
+              <w:tab/>
+            </w:r>
+            <w:r>
+              <w:rPr>
+                <w:noProof/>
+                <w:webHidden/>
+              </w:rPr>
+              <w:fldChar w:fldCharType="begin"/>
+            </w:r>
+            <w:r>
+              <w:rPr>
+                <w:noProof/>
+                <w:webHidden/>
+              </w:rPr>
+              <w:instrText xml:space="preserve"> PAGEREF _Toc98769634 \h </w:instrText>
+            </w:r>
+            <w:r>
+              <w:rPr>
+                <w:noProof/>
+                <w:webHidden/>
+              </w:rPr>
+            </w:r>
+            <w:r>
+              <w:rPr>
+                <w:noProof/>
+                <w:webHidden/>
+              </w:rPr>
+              <w:fldChar w:fldCharType="separate"/>
+            </w:r>
+            <w:r>
+              <w:rPr>
+                <w:noProof/>
+                <w:webHidden/>
+              </w:rPr>
+              <w:t>1</w:t>
+            </w:r>
+            <w:r>
+              <w:rPr>
+                <w:noProof/>
+                <w:webHidden/>
+              </w:rPr>
+              <w:fldChar w:fldCharType="end"/>
+            </w:r>
+          </w:hyperlink>
+        </w:p>
+        <w:p>
+          <w:pPr>
+            <w:pStyle w:val="TOC2"/>
+            <w:tabs>
+              <w:tab w:val="right" w:leader="dot" w:pos="9350"/>
+            </w:tabs>
+            <w:rPr>
+              <w:noProof/>
+            </w:rPr>
+          </w:pPr>
+          <w:hyperlink w:anchor="_Toc98769635" w:history="1">
+            <w:r>
+              <w:rPr>
+                <w:rStyle w:val="Hyperlink"/>
+                <w:noProof/>
+              </w:rPr>
+              <w:t>Bằng lệnh</w:t>
+            </w:r>
+            <w:r>
+              <w:rPr>
+                <w:noProof/>
+                <w:webHidden/>
+              </w:rPr>
+              <w:tab/>
+            </w:r>
+            <w:r>
+              <w:rPr>
+                <w:noProof/>
+                <w:webHidden/>
+              </w:rPr>
+              <w:fldChar w:fldCharType="begin"/>
+            </w:r>
+            <w:r>
+              <w:rPr>
+                <w:noProof/>
+                <w:webHidden/>
+              </w:rPr>
+              <w:instrText xml:space="preserve"> PAGEREF _Toc98769635 \h </w:instrText>
+            </w:r>
+            <w:r>
+              <w:rPr>
+                <w:noProof/>
+                <w:webHidden/>
+              </w:rPr>
+            </w:r>
+            <w:r>
+              <w:rPr>
+                <w:noProof/>
+                <w:webHidden/>
+              </w:rPr>
+              <w:fldChar w:fldCharType="separate"/>
+            </w:r>
+            <w:r>
+              <w:rPr>
+                <w:noProof/>
+                <w:webHidden/>
+              </w:rPr>
+              <w:t>1</w:t>
+            </w:r>
+            <w:r>
+              <w:rPr>
+                <w:noProof/>
+                <w:webHidden/>
+              </w:rPr>
+              <w:fldChar w:fldCharType="end"/>
+            </w:r>
+          </w:hyperlink>
+        </w:p>
+        <w:p>
+          <w:pPr>
+            <w:pStyle w:val="TOC2"/>
+            <w:tabs>
+              <w:tab w:val="right" w:leader="dot" w:pos="9350"/>
+            </w:tabs>
+            <w:rPr>
+              <w:noProof/>
+            </w:rPr>
+          </w:pPr>
+          <w:hyperlink w:anchor="_Toc98769636" w:history="1">
+            <w:r>
+              <w:rPr>
+                <w:rStyle w:val="Hyperlink"/>
+                <w:noProof/>
+              </w:rPr>
+              <w:t>Bằng Graphic (Windows 11)</w:t>
+            </w:r>
+            <w:r>
+              <w:rPr>
+                <w:noProof/>
+                <w:webHidden/>
+              </w:rPr>
+              <w:tab/>
+            </w:r>
+            <w:r>
+              <w:rPr>
+                <w:noProof/>
+                <w:webHidden/>
+              </w:rPr>
+              <w:fldChar w:fldCharType="begin"/>
+            </w:r>
+            <w:r>
+              <w:rPr>
+                <w:noProof/>
+                <w:webHidden/>
+              </w:rPr>
+              <w:instrText xml:space="preserve"> PAGEREF _Toc98769636 \h </w:instrText>
+            </w:r>
+            <w:r>
+              <w:rPr>
+                <w:noProof/>
+                <w:webHidden/>
+              </w:rPr>
+            </w:r>
+            <w:r>
+              <w:rPr>
+                <w:noProof/>
+                <w:webHidden/>
+              </w:rPr>
+              <w:fldChar w:fldCharType="separate"/>
+            </w:r>
+            <w:r>
+              <w:rPr>
+                <w:noProof/>
+                <w:webHidden/>
+              </w:rPr>
+              <w:t>1</w:t>
+            </w:r>
+            <w:r>
+              <w:rPr>
+                <w:noProof/>
+                <w:webHidden/>
+              </w:rPr>
+              <w:fldChar w:fldCharType="end"/>
+            </w:r>
+          </w:hyperlink>
+        </w:p>
+        <w:p>
+          <w:pPr>
+            <w:pStyle w:val="TOC1"/>
+            <w:tabs>
+              <w:tab w:val="right" w:leader="dot" w:pos="9350"/>
+            </w:tabs>
+            <w:rPr>
+              <w:noProof/>
+            </w:rPr>
+          </w:pPr>
+          <w:hyperlink w:anchor="_Toc98769637" w:history="1">
+            <w:r>
+              <w:rPr>
+                <w:rStyle w:val="Hyperlink"/>
+                <w:noProof/>
+              </w:rPr>
+              <w:t>[2] các cách thiết lập địa chỉ ip (Windows 11)</w:t>
+            </w:r>
+            <w:r>
+              <w:rPr>
+                <w:noProof/>
+                <w:webHidden/>
+              </w:rPr>
+              <w:tab/>
+            </w:r>
+            <w:r>
+              <w:rPr>
+                <w:noProof/>
+                <w:webHidden/>
+              </w:rPr>
+              <w:fldChar w:fldCharType="begin"/>
+            </w:r>
+            <w:r>
+              <w:rPr>
+                <w:noProof/>
+                <w:webHidden/>
+              </w:rPr>
+              <w:instrText xml:space="preserve"> PAGEREF _Toc98769637 \h </w:instrText>
+            </w:r>
+            <w:r>
+              <w:rPr>
+                <w:noProof/>
+                <w:webHidden/>
+              </w:rPr>
+            </w:r>
+            <w:r>
+              <w:rPr>
+                <w:noProof/>
+                <w:webHidden/>
+              </w:rPr>
+              <w:fldChar w:fldCharType="separate"/>
+            </w:r>
+            <w:r>
+              <w:rPr>
+                <w:noProof/>
+                <w:webHidden/>
+              </w:rPr>
+              <w:t>4</w:t>
+            </w:r>
+            <w:r>
+              <w:rPr>
+                <w:noProof/>
+                <w:webHidden/>
+              </w:rPr>
+              <w:fldChar w:fldCharType="end"/>
+            </w:r>
+          </w:hyperlink>
+        </w:p>
+        <w:p>
+          <w:pPr>
+            <w:pStyle w:val="TOC1"/>
+            <w:tabs>
+              <w:tab w:val="right" w:leader="dot" w:pos="9350"/>
+            </w:tabs>
+            <w:rPr>
+              <w:noProof/>
+            </w:rPr>
+          </w:pPr>
+          <w:hyperlink w:anchor="_Toc98769638" w:history="1">
+            <w:r>
+              <w:rPr>
+                <w:rStyle w:val="Hyperlink"/>
+                <w:noProof/>
+              </w:rPr>
+              <w:t>[3] Xem thông tin version cụ thể của hệ điều hành</w:t>
+            </w:r>
+            <w:r>
+              <w:rPr>
+                <w:noProof/>
+                <w:webHidden/>
+              </w:rPr>
+              <w:tab/>
+            </w:r>
+            <w:r>
+              <w:rPr>
+                <w:noProof/>
+                <w:webHidden/>
+              </w:rPr>
+              <w:fldChar w:fldCharType="begin"/>
+            </w:r>
+            <w:r>
+              <w:rPr>
+                <w:noProof/>
+                <w:webHidden/>
+              </w:rPr>
+              <w:instrText xml:space="preserve"> PAGEREF _Toc98769638 \h </w:instrText>
+            </w:r>
+            <w:r>
+              <w:rPr>
+                <w:noProof/>
+                <w:webHidden/>
+              </w:rPr>
+            </w:r>
+            <w:r>
+              <w:rPr>
+                <w:noProof/>
+                <w:webHidden/>
+              </w:rPr>
+              <w:fldChar w:fldCharType="separate"/>
+            </w:r>
+            <w:r>
+              <w:rPr>
+                <w:noProof/>
+                <w:webHidden/>
+              </w:rPr>
+              <w:t>7</w:t>
+            </w:r>
+            <w:r>
+              <w:rPr>
+                <w:noProof/>
+                <w:webHidden/>
+              </w:rPr>
+              <w:fldChar w:fldCharType="end"/>
+            </w:r>
+          </w:hyperlink>
+        </w:p>
+        <w:p>
+          <w:pPr>
+            <w:pStyle w:val="TOC1"/>
+            <w:tabs>
+              <w:tab w:val="right" w:leader="dot" w:pos="9350"/>
+            </w:tabs>
+            <w:rPr>
+              <w:noProof/>
+            </w:rPr>
+          </w:pPr>
+          <w:hyperlink w:anchor="_Toc98769639" w:history="1">
+            <w:r>
+              <w:rPr>
+                <w:rStyle w:val="Hyperlink"/>
+                <w:noProof/>
+              </w:rPr>
+              <w:t>[4] Cách cài đặt và kiểm tra thông tin driver Network Card</w:t>
+            </w:r>
+            <w:r>
+              <w:rPr>
+                <w:noProof/>
+                <w:webHidden/>
+              </w:rPr>
+              <w:tab/>
+            </w:r>
+            <w:r>
+              <w:rPr>
+                <w:noProof/>
+                <w:webHidden/>
+              </w:rPr>
+              <w:fldChar w:fldCharType="begin"/>
+            </w:r>
+            <w:r>
+              <w:rPr>
+                <w:noProof/>
+                <w:webHidden/>
+              </w:rPr>
+              <w:instrText xml:space="preserve"> PAGEREF _Toc98769639 \h </w:instrText>
+            </w:r>
+            <w:r>
+              <w:rPr>
+                <w:noProof/>
+                <w:webHidden/>
+              </w:rPr>
+            </w:r>
+            <w:r>
+              <w:rPr>
+                <w:noProof/>
+                <w:webHidden/>
+              </w:rPr>
+              <w:fldChar w:fldCharType="separate"/>
+            </w:r>
+            <w:r>
+              <w:rPr>
+                <w:noProof/>
+                <w:webHidden/>
+              </w:rPr>
+              <w:t>7</w:t>
+            </w:r>
+            <w:r>
+              <w:rPr>
+                <w:noProof/>
+                <w:webHidden/>
+              </w:rPr>
+              <w:fldChar w:fldCharType="end"/>
+            </w:r>
+          </w:hyperlink>
+        </w:p>
+        <w:p>
+          <w:pPr>
+            <w:pStyle w:val="TOC1"/>
+            <w:tabs>
+              <w:tab w:val="right" w:leader="dot" w:pos="9350"/>
+            </w:tabs>
+            <w:rPr>
+              <w:noProof/>
+            </w:rPr>
+          </w:pPr>
+          <w:hyperlink w:anchor="_Toc98769640" w:history="1">
+            <w:r>
+              <w:rPr>
+                <w:rStyle w:val="Hyperlink"/>
+                <w:noProof/>
+              </w:rPr>
+              <w:t>[5] Cách kiểm tra tín hiệu cột sóng wifi trên pc</w:t>
+            </w:r>
+            <w:r>
+              <w:rPr>
+                <w:noProof/>
+                <w:webHidden/>
+              </w:rPr>
+              <w:tab/>
+            </w:r>
+            <w:r>
+              <w:rPr>
+                <w:noProof/>
+                <w:webHidden/>
+              </w:rPr>
+              <w:fldChar w:fldCharType="begin"/>
+            </w:r>
+            <w:r>
+              <w:rPr>
+                <w:noProof/>
+                <w:webHidden/>
+              </w:rPr>
+              <w:instrText xml:space="preserve"> PAGEREF _Toc98769640 \h </w:instrText>
+            </w:r>
+            <w:r>
+              <w:rPr>
+                <w:noProof/>
+                <w:webHidden/>
+              </w:rPr>
+            </w:r>
+            <w:r>
+              <w:rPr>
+                <w:noProof/>
+                <w:webHidden/>
+              </w:rPr>
+              <w:fldChar w:fldCharType="separate"/>
+            </w:r>
+            <w:r>
+              <w:rPr>
+                <w:noProof/>
+                <w:webHidden/>
+              </w:rPr>
+              <w:t>8</w:t>
+            </w:r>
+            <w:r>
+              <w:rPr>
+                <w:noProof/>
+                <w:webHidden/>
+              </w:rPr>
+              <w:fldChar w:fldCharType="end"/>
+            </w:r>
+          </w:hyperlink>
+        </w:p>
+        <w:p>
+          <w:pPr>
+            <w:pStyle w:val="TOC1"/>
+            <w:tabs>
+              <w:tab w:val="right" w:leader="dot" w:pos="9350"/>
+            </w:tabs>
+            <w:rPr>
+              <w:noProof/>
+            </w:rPr>
+          </w:pPr>
+          <w:hyperlink w:anchor="_Toc98769641" w:history="1">
+            <w:r>
+              <w:rPr>
+                <w:rStyle w:val="Hyperlink"/>
+                <w:noProof/>
+              </w:rPr>
+              <w:t>[6] Chế độ airplane trên Windows?</w:t>
+            </w:r>
+            <w:r>
+              <w:rPr>
+                <w:noProof/>
+                <w:webHidden/>
+              </w:rPr>
+              <w:tab/>
+            </w:r>
+            <w:r>
+              <w:rPr>
+                <w:noProof/>
+                <w:webHidden/>
+              </w:rPr>
+              <w:fldChar w:fldCharType="begin"/>
+            </w:r>
+            <w:r>
+              <w:rPr>
+                <w:noProof/>
+                <w:webHidden/>
+              </w:rPr>
+              <w:instrText xml:space="preserve"> PAGEREF _Toc98769641 \h </w:instrText>
+            </w:r>
+            <w:r>
+              <w:rPr>
+                <w:noProof/>
+                <w:webHidden/>
+              </w:rPr>
+            </w:r>
+            <w:r>
+              <w:rPr>
+                <w:noProof/>
+                <w:webHidden/>
+              </w:rPr>
+              <w:fldChar w:fldCharType="separate"/>
+            </w:r>
+            <w:r>
+              <w:rPr>
+                <w:noProof/>
+                <w:webHidden/>
+              </w:rPr>
+              <w:t>8</w:t>
+            </w:r>
+            <w:r>
+              <w:rPr>
+                <w:noProof/>
+                <w:webHidden/>
+              </w:rPr>
+              <w:fldChar w:fldCharType="end"/>
+            </w:r>
+          </w:hyperlink>
+        </w:p>
+        <w:p>
+          <w:pPr>
+            <w:pStyle w:val="TOC1"/>
+            <w:tabs>
+              <w:tab w:val="right" w:leader="dot" w:pos="9350"/>
+            </w:tabs>
+            <w:rPr>
+              <w:noProof/>
+            </w:rPr>
+          </w:pPr>
+          <w:hyperlink w:anchor="_Toc98769642" w:history="1">
+            <w:r>
+              <w:rPr>
+                <w:rStyle w:val="Hyperlink"/>
+                <w:noProof/>
+              </w:rPr>
+              <w:t>[7] Giải thích các khái niệm: ip, subnet mask, network address, broadcast. Chỉ ra các địa chỉ broadcast đặc biệt.</w:t>
+            </w:r>
+            <w:r>
+              <w:rPr>
+                <w:noProof/>
+                <w:webHidden/>
+              </w:rPr>
+              <w:tab/>
+            </w:r>
+            <w:r>
+              <w:rPr>
+                <w:noProof/>
+                <w:webHidden/>
+              </w:rPr>
+              <w:fldChar w:fldCharType="begin"/>
+            </w:r>
+            <w:r>
+              <w:rPr>
+                <w:noProof/>
+                <w:webHidden/>
+              </w:rPr>
+              <w:instrText xml:space="preserve"> PAGEREF _Toc98769642 \h </w:instrText>
+            </w:r>
+            <w:r>
+              <w:rPr>
+                <w:noProof/>
+                <w:webHidden/>
+              </w:rPr>
+            </w:r>
+            <w:r>
+              <w:rPr>
+                <w:noProof/>
+                <w:webHidden/>
+              </w:rPr>
+              <w:fldChar w:fldCharType="separate"/>
+            </w:r>
+            <w:r>
+              <w:rPr>
+                <w:noProof/>
+                <w:webHidden/>
+              </w:rPr>
+              <w:t>9</w:t>
+            </w:r>
+            <w:r>
+              <w:rPr>
+                <w:noProof/>
+                <w:webHidden/>
+              </w:rPr>
+              <w:fldChar w:fldCharType="end"/>
+            </w:r>
+          </w:hyperlink>
+        </w:p>
+        <w:p>
+          <w:pPr>
+            <w:pStyle w:val="TOC2"/>
+            <w:tabs>
+              <w:tab w:val="right" w:leader="dot" w:pos="9350"/>
+            </w:tabs>
+            <w:rPr>
+              <w:noProof/>
+            </w:rPr>
+          </w:pPr>
+          <w:hyperlink w:anchor="_Toc98769643" w:history="1">
+            <w:r>
+              <w:rPr>
+                <w:rStyle w:val="Hyperlink"/>
+                <w:noProof/>
+              </w:rPr>
+              <w:t>Khái niệm IP:</w:t>
+            </w:r>
+            <w:r>
+              <w:rPr>
+                <w:noProof/>
+                <w:webHidden/>
+              </w:rPr>
+              <w:tab/>
+            </w:r>
+            <w:r>
+              <w:rPr>
+                <w:noProof/>
+                <w:webHidden/>
+              </w:rPr>
+              <w:fldChar w:fldCharType="begin"/>
+            </w:r>
+            <w:r>
+              <w:rPr>
+                <w:noProof/>
+                <w:webHidden/>
+              </w:rPr>
+              <w:instrText xml:space="preserve"> PAGEREF _Toc98769643 \h </w:instrText>
+            </w:r>
+            <w:r>
+              <w:rPr>
+                <w:noProof/>
+                <w:webHidden/>
+              </w:rPr>
+            </w:r>
+            <w:r>
+              <w:rPr>
+                <w:noProof/>
+                <w:webHidden/>
+              </w:rPr>
+              <w:fldChar w:fldCharType="separate"/>
+            </w:r>
+            <w:r>
+              <w:rPr>
+                <w:noProof/>
+                <w:webHidden/>
+              </w:rPr>
+              <w:t>9</w:t>
+            </w:r>
+            <w:r>
+              <w:rPr>
+                <w:noProof/>
+                <w:webHidden/>
+              </w:rPr>
+              <w:fldChar w:fldCharType="end"/>
+            </w:r>
+          </w:hyperlink>
+        </w:p>
+        <w:p>
+          <w:pPr>
+            <w:pStyle w:val="TOC2"/>
+            <w:tabs>
+              <w:tab w:val="right" w:leader="dot" w:pos="9350"/>
+            </w:tabs>
+            <w:rPr>
+              <w:noProof/>
+            </w:rPr>
+          </w:pPr>
+          <w:hyperlink w:anchor="_Toc98769644" w:history="1">
+            <w:r>
+              <w:rPr>
+                <w:rStyle w:val="Hyperlink"/>
+                <w:noProof/>
+              </w:rPr>
+              <w:t>Khái niệm Subnet Mask:</w:t>
+            </w:r>
+            <w:r>
+              <w:rPr>
+                <w:noProof/>
+                <w:webHidden/>
+              </w:rPr>
+              <w:tab/>
+            </w:r>
+            <w:r>
+              <w:rPr>
+                <w:noProof/>
+                <w:webHidden/>
+              </w:rPr>
+              <w:fldChar w:fldCharType="begin"/>
+            </w:r>
+            <w:r>
+              <w:rPr>
+                <w:noProof/>
+                <w:webHidden/>
+              </w:rPr>
+              <w:instrText xml:space="preserve"> PAGEREF _Toc98769644 \h </w:instrText>
+            </w:r>
+            <w:r>
+              <w:rPr>
+                <w:noProof/>
+                <w:webHidden/>
+              </w:rPr>
+            </w:r>
+            <w:r>
+              <w:rPr>
+                <w:noProof/>
+                <w:webHidden/>
+              </w:rPr>
+              <w:fldChar w:fldCharType="separate"/>
+            </w:r>
+            <w:r>
+              <w:rPr>
+                <w:noProof/>
+                <w:webHidden/>
+              </w:rPr>
+              <w:t>9</w:t>
+            </w:r>
+            <w:r>
+              <w:rPr>
+                <w:noProof/>
+                <w:webHidden/>
+              </w:rPr>
+              <w:fldChar w:fldCharType="end"/>
+            </w:r>
+          </w:hyperlink>
+        </w:p>
+        <w:p>
+          <w:pPr>
+            <w:pStyle w:val="TOC2"/>
+            <w:tabs>
+              <w:tab w:val="right" w:leader="dot" w:pos="9350"/>
+            </w:tabs>
+            <w:rPr>
+              <w:noProof/>
+            </w:rPr>
+          </w:pPr>
+          <w:hyperlink w:anchor="_Toc98769645" w:history="1">
+            <w:r>
+              <w:rPr>
+                <w:rStyle w:val="Hyperlink"/>
+                <w:noProof/>
+              </w:rPr>
+              <w:t>Khái niệm Network Address:</w:t>
+            </w:r>
+            <w:r>
+              <w:rPr>
+                <w:noProof/>
+                <w:webHidden/>
+              </w:rPr>
+              <w:tab/>
+            </w:r>
+            <w:r>
+              <w:rPr>
+                <w:noProof/>
+                <w:webHidden/>
+              </w:rPr>
+              <w:fldChar w:fldCharType="begin"/>
+            </w:r>
+            <w:r>
+              <w:rPr>
+                <w:noProof/>
+                <w:webHidden/>
+              </w:rPr>
+              <w:instrText xml:space="preserve"> PAGEREF _Toc98769645 \h </w:instrText>
+            </w:r>
+            <w:r>
+              <w:rPr>
+                <w:noProof/>
+                <w:webHidden/>
+              </w:rPr>
+            </w:r>
+            <w:r>
+              <w:rPr>
+                <w:noProof/>
+                <w:webHidden/>
+              </w:rPr>
+              <w:fldChar w:fldCharType="separate"/>
+            </w:r>
+            <w:r>
+              <w:rPr>
+                <w:noProof/>
+                <w:webHidden/>
+              </w:rPr>
+              <w:t>9</w:t>
+            </w:r>
+            <w:r>
+              <w:rPr>
+                <w:noProof/>
+                <w:webHidden/>
+              </w:rPr>
+              <w:fldChar w:fldCharType="end"/>
+            </w:r>
+          </w:hyperlink>
+        </w:p>
+        <w:p>
+          <w:pPr>
+            <w:pStyle w:val="TOC2"/>
+            <w:tabs>
+              <w:tab w:val="right" w:leader="dot" w:pos="9350"/>
+            </w:tabs>
+            <w:rPr>
+              <w:noProof/>
+            </w:rPr>
+          </w:pPr>
+          <w:hyperlink w:anchor="_Toc98769646" w:history="1">
+            <w:r>
+              <w:rPr>
+                <w:rStyle w:val="Hyperlink"/>
+                <w:noProof/>
+              </w:rPr>
+              <w:t>Khái niệm Broadcast:</w:t>
+            </w:r>
+            <w:r>
+              <w:rPr>
+                <w:noProof/>
+                <w:webHidden/>
+              </w:rPr>
+              <w:tab/>
+            </w:r>
+            <w:r>
+              <w:rPr>
+                <w:noProof/>
+                <w:webHidden/>
+              </w:rPr>
+              <w:fldChar w:fldCharType="begin"/>
+            </w:r>
+            <w:r>
+              <w:rPr>
+                <w:noProof/>
+                <w:webHidden/>
+              </w:rPr>
+              <w:instrText xml:space="preserve"> PAGEREF _Toc98769646 \h </w:instrText>
+            </w:r>
+            <w:r>
+              <w:rPr>
+                <w:noProof/>
+                <w:webHidden/>
+              </w:rPr>
+            </w:r>
+            <w:r>
+              <w:rPr>
+                <w:noProof/>
+                <w:webHidden/>
+              </w:rPr>
+              <w:fldChar w:fldCharType="separate"/>
+            </w:r>
+            <w:r>
+              <w:rPr>
+                <w:noProof/>
+                <w:webHidden/>
+              </w:rPr>
+              <w:t>9</w:t>
+            </w:r>
+            <w:r>
+              <w:rPr>
+                <w:noProof/>
+                <w:webHidden/>
+              </w:rPr>
+              <w:fldChar w:fldCharType="end"/>
+            </w:r>
+          </w:hyperlink>
+        </w:p>
+        <w:p>
+          <w:pPr>
+            <w:pStyle w:val="TOC2"/>
+            <w:tabs>
+              <w:tab w:val="right" w:leader="dot" w:pos="9350"/>
+            </w:tabs>
+            <w:rPr>
+              <w:noProof/>
+            </w:rPr>
+          </w:pPr>
+          <w:hyperlink w:anchor="_Toc98769647" w:history="1">
+            <w:r>
+              <w:rPr>
+                <w:rStyle w:val="Hyperlink"/>
+                <w:noProof/>
+              </w:rPr>
+              <w:t>Chỉ ra các địa chỉ Boardcast đặc biệt:</w:t>
+            </w:r>
+            <w:r>
+              <w:rPr>
+                <w:noProof/>
+                <w:webHidden/>
+              </w:rPr>
+              <w:tab/>
+            </w:r>
+            <w:r>
+              <w:rPr>
+                <w:noProof/>
+                <w:webHidden/>
+              </w:rPr>
+              <w:fldChar w:fldCharType="begin"/>
+            </w:r>
+            <w:r>
+              <w:rPr>
+                <w:noProof/>
+                <w:webHidden/>
+              </w:rPr>
+              <w:instrText xml:space="preserve"> PAGEREF _Toc98769647 \h </w:instrText>
+            </w:r>
+            <w:r>
+              <w:rPr>
+                <w:noProof/>
+                <w:webHidden/>
+              </w:rPr>
+            </w:r>
+            <w:r>
+              <w:rPr>
+                <w:noProof/>
+                <w:webHidden/>
+              </w:rPr>
+              <w:fldChar w:fldCharType="separate"/>
+            </w:r>
+            <w:r>
+              <w:rPr>
+                <w:noProof/>
+                <w:webHidden/>
+              </w:rPr>
+              <w:t>9</w:t>
+            </w:r>
+            <w:r>
+              <w:rPr>
+                <w:noProof/>
+                <w:webHidden/>
+              </w:rPr>
+              <w:fldChar w:fldCharType="end"/>
+            </w:r>
+          </w:hyperlink>
+        </w:p>
+        <w:p>
+          <w:pPr>
+            <w:pStyle w:val="TOC1"/>
+            <w:tabs>
+              <w:tab w:val="right" w:leader="dot" w:pos="9350"/>
+            </w:tabs>
+            <w:rPr>
+              <w:noProof/>
+            </w:rPr>
+          </w:pPr>
+          <w:hyperlink w:anchor="_Toc98769648" w:history="1">
+            <w:r>
+              <w:rPr>
+                <w:rStyle w:val="Hyperlink"/>
+                <w:noProof/>
+              </w:rPr>
+              <w:t>[8] Cách thêm 1 kết nối wifi mới (bị ẩn) vào máy tính</w:t>
+            </w:r>
+            <w:r>
+              <w:rPr>
+                <w:noProof/>
+                <w:webHidden/>
+              </w:rPr>
+              <w:tab/>
+            </w:r>
+            <w:r>
+              <w:rPr>
+                <w:noProof/>
+                <w:webHidden/>
+              </w:rPr>
+              <w:fldChar w:fldCharType="begin"/>
+            </w:r>
+            <w:r>
+              <w:rPr>
+                <w:noProof/>
+                <w:webHidden/>
+              </w:rPr>
+              <w:instrText xml:space="preserve"> PAGEREF _Toc98769648 \h </w:instrText>
+            </w:r>
+            <w:r>
+              <w:rPr>
+                <w:noProof/>
+                <w:webHidden/>
+              </w:rPr>
+            </w:r>
+            <w:r>
+              <w:rPr>
+                <w:noProof/>
+                <w:webHidden/>
+              </w:rPr>
+              <w:fldChar w:fldCharType="separate"/>
+            </w:r>
+            <w:r>
+              <w:rPr>
+                <w:noProof/>
+                <w:webHidden/>
+              </w:rPr>
+              <w:t>9</w:t>
+            </w:r>
+            <w:r>
+              <w:rPr>
+                <w:noProof/>
+                <w:webHidden/>
+              </w:rPr>
+              <w:fldChar w:fldCharType="end"/>
+            </w:r>
+          </w:hyperlink>
+        </w:p>
+        <w:p>
+          <w:pPr>
+            <w:pStyle w:val="TOC1"/>
+            <w:tabs>
+              <w:tab w:val="right" w:leader="dot" w:pos="9350"/>
+            </w:tabs>
+            <w:rPr>
+              <w:noProof/>
+            </w:rPr>
+          </w:pPr>
+          <w:hyperlink w:anchor="_Toc98769649" w:history="1">
+            <w:r>
+              <w:rPr>
+                <w:rStyle w:val="Hyperlink"/>
+                <w:noProof/>
+              </w:rPr>
+              <w:t>[9] Tìm hiểu và thiết lập 1 mạng máy tính đơn giản (có dây) dựa trên phần mềm mô phỏng Packet tracer bao gồm: 3 pc, 1 switch.</w:t>
+            </w:r>
+            <w:r>
+              <w:rPr>
+                <w:noProof/>
+                <w:webHidden/>
+              </w:rPr>
+              <w:tab/>
+            </w:r>
+            <w:r>
+              <w:rPr>
+                <w:noProof/>
+                <w:webHidden/>
+              </w:rPr>
+              <w:fldChar w:fldCharType="begin"/>
+            </w:r>
+            <w:r>
+              <w:rPr>
+                <w:noProof/>
+                <w:webHidden/>
+              </w:rPr>
+              <w:instrText xml:space="preserve"> PAGEREF _Toc98769649 \h </w:instrText>
+            </w:r>
+            <w:r>
+              <w:rPr>
+                <w:noProof/>
+                <w:webHidden/>
+              </w:rPr>
+            </w:r>
+            <w:r>
+              <w:rPr>
+                <w:noProof/>
+                <w:webHidden/>
+              </w:rPr>
+              <w:fldChar w:fldCharType="separate"/>
+            </w:r>
+            <w:r>
+              <w:rPr>
+                <w:noProof/>
+                <w:webHidden/>
+              </w:rPr>
+              <w:t>10</w:t>
+            </w:r>
+            <w:r>
+              <w:rPr>
+                <w:noProof/>
+                <w:webHidden/>
+              </w:rPr>
+              <w:fldChar w:fldCharType="end"/>
+            </w:r>
+          </w:hyperlink>
+        </w:p>
+        <w:p>
+          <w:r>
+            <w:rPr>
+              <w:b/>
+              <w:bCs/>
+              <w:noProof/>
+            </w:rPr>
+            <w:fldChar w:fldCharType="end"/>
+          </w:r>
+        </w:p>
+      </w:sdtContent>
+    </w:sdt>
+    <w:p/>
     <w:p>
       <w:pPr>
         <w:pStyle w:val="Heading1"/>
       </w:pPr>
+      <w:bookmarkStart w:id="1" w:name="_Toc98769634"/>
       <w:r>
         <w:t>[1] Cách xem tên tất cả các card mạng: bằng lệnh, bằng graphic (đồ hoạ)</w:t>
       </w:r>
+      <w:bookmarkEnd w:id="1"/>
     </w:p>
     <w:p>
       <w:pPr>
         <w:pStyle w:val="Heading2"/>
       </w:pPr>
+      <w:bookmarkStart w:id="2" w:name="_Toc98769635"/>
       <w:r>
         <w:t>Bằng lệnh</w:t>
       </w:r>
+      <w:bookmarkEnd w:id="2"/>
     </w:p>
     <w:p>
       <w:r>
@@ -40,6 +1253,7 @@
       <w:pPr>
         <w:pStyle w:val="Heading2"/>
       </w:pPr>
+      <w:bookmarkStart w:id="3" w:name="_Toc98769636"/>
       <w:r>
         <w:t>Bằng Graphic</w:t>
       </w:r>
@@ -52,6 +1266,7 @@
       <w:r>
         <w:t>)</w:t>
       </w:r>
+      <w:bookmarkEnd w:id="3"/>
     </w:p>
     <w:p>
       <w:r>
@@ -78,6 +1293,10 @@
     </w:p>
     <w:p>
       <w:r>
+        <w:rPr>
+          <w:noProof/>
+        </w:rPr>
+        <w:lastRenderedPageBreak/>
         <w:drawing>
           <wp:inline distT="0" distB="0" distL="0" distR="0" wp14:anchorId="35BBBC73" wp14:editId="3DA1A026">
             <wp:extent cx="5943600" cy="2800350"/>
@@ -94,7 +1313,7 @@
                     <pic:cNvPicPr/>
                   </pic:nvPicPr>
                   <pic:blipFill>
-                    <a:blip r:embed="rId5"/>
+                    <a:blip r:embed="rId6"/>
                     <a:stretch>
                       <a:fillRect/>
                     </a:stretch>
@@ -125,7 +1344,9 @@
     </w:p>
     <w:p>
       <w:r>
-        <w:lastRenderedPageBreak/>
+        <w:rPr>
+          <w:noProof/>
+        </w:rPr>
         <w:drawing>
           <wp:inline distT="0" distB="0" distL="0" distR="0" wp14:anchorId="6925C3A4" wp14:editId="1EBC17F6">
             <wp:extent cx="5943600" cy="3044190"/>
@@ -142,7 +1363,7 @@
                     <pic:cNvPicPr/>
                   </pic:nvPicPr>
                   <pic:blipFill>
-                    <a:blip r:embed="rId6"/>
+                    <a:blip r:embed="rId7"/>
                     <a:stretch>
                       <a:fillRect/>
                     </a:stretch>
@@ -176,6 +1397,9 @@
     </w:p>
     <w:p>
       <w:r>
+        <w:rPr>
+          <w:noProof/>
+        </w:rPr>
         <w:drawing>
           <wp:inline distT="0" distB="0" distL="0" distR="0" wp14:anchorId="0E6FB88E" wp14:editId="6F07CB44">
             <wp:extent cx="1800476" cy="924054"/>
@@ -192,7 +1416,7 @@
                     <pic:cNvPicPr/>
                   </pic:nvPicPr>
                   <pic:blipFill>
-                    <a:blip r:embed="rId7"/>
+                    <a:blip r:embed="rId8"/>
                     <a:stretch>
                       <a:fillRect/>
                     </a:stretch>
@@ -223,6 +1447,10 @@
     </w:p>
     <w:p>
       <w:r>
+        <w:rPr>
+          <w:noProof/>
+        </w:rPr>
+        <w:lastRenderedPageBreak/>
         <w:drawing>
           <wp:inline distT="0" distB="0" distL="0" distR="0" wp14:anchorId="18FEAE6A" wp14:editId="7D75D951">
             <wp:extent cx="1714739" cy="2724530"/>
@@ -239,7 +1467,7 @@
                     <pic:cNvPicPr/>
                   </pic:nvPicPr>
                   <pic:blipFill>
-                    <a:blip r:embed="rId8"/>
+                    <a:blip r:embed="rId9"/>
                     <a:stretch>
                       <a:fillRect/>
                     </a:stretch>
@@ -270,6 +1498,9 @@
     </w:p>
     <w:p>
       <w:r>
+        <w:rPr>
+          <w:noProof/>
+        </w:rPr>
         <w:lastRenderedPageBreak/>
         <w:drawing>
           <wp:inline distT="0" distB="0" distL="0" distR="0" wp14:anchorId="765515E3" wp14:editId="39358EE4">
@@ -287,7 +1518,7 @@
                     <pic:cNvPicPr/>
                   </pic:nvPicPr>
                   <pic:blipFill>
-                    <a:blip r:embed="rId9"/>
+                    <a:blip r:embed="rId10"/>
                     <a:stretch>
                       <a:fillRect/>
                     </a:stretch>
@@ -317,6 +1548,9 @@
         <w:br/>
       </w:r>
       <w:r>
+        <w:rPr>
+          <w:noProof/>
+        </w:rPr>
         <w:drawing>
           <wp:inline distT="0" distB="0" distL="0" distR="0" wp14:anchorId="61D74E6B" wp14:editId="742D0431">
             <wp:extent cx="4734369" cy="6038850"/>
@@ -333,7 +1567,7 @@
                     <pic:cNvPicPr/>
                   </pic:nvPicPr>
                   <pic:blipFill>
-                    <a:blip r:embed="rId10"/>
+                    <a:blip r:embed="rId11"/>
                     <a:stretch>
                       <a:fillRect/>
                     </a:stretch>
@@ -359,6 +1593,7 @@
         <w:pStyle w:val="Heading1"/>
         <w:pageBreakBefore/>
       </w:pPr>
+      <w:bookmarkStart w:id="4" w:name="_Toc98769637"/>
       <w:r>
         <w:lastRenderedPageBreak/>
         <w:t>[2] các cách thiết lập địa chỉ ip</w:t>
@@ -366,6 +1601,7 @@
       <w:r>
         <w:t xml:space="preserve"> (Windows 11)</w:t>
       </w:r>
+      <w:bookmarkEnd w:id="4"/>
     </w:p>
     <w:p>
       <w:r>
@@ -425,6 +1661,7 @@
       <w:r>
         <w:rPr>
           <w:rFonts w:ascii="Calibri" w:hAnsi="Calibri" w:cs="Calibri"/>
+          <w:noProof/>
         </w:rPr>
         <w:drawing>
           <wp:inline distT="0" distB="0" distL="0" distR="0" wp14:anchorId="7DA89DA8" wp14:editId="33B5596A">
@@ -442,7 +1679,7 @@
                     <pic:cNvPicPr/>
                   </pic:nvPicPr>
                   <pic:blipFill>
-                    <a:blip r:embed="rId11"/>
+                    <a:blip r:embed="rId12"/>
                     <a:stretch>
                       <a:fillRect/>
                     </a:stretch>
@@ -497,6 +1734,7 @@
       <w:r>
         <w:rPr>
           <w:rFonts w:ascii="Calibri" w:hAnsi="Calibri" w:cs="Calibri"/>
+          <w:noProof/>
         </w:rPr>
         <w:drawing>
           <wp:inline distT="0" distB="0" distL="0" distR="0" wp14:anchorId="7DC2D173" wp14:editId="730F39C6">
@@ -514,7 +1752,7 @@
                     <pic:cNvPicPr/>
                   </pic:nvPicPr>
                   <pic:blipFill>
-                    <a:blip r:embed="rId12"/>
+                    <a:blip r:embed="rId13"/>
                     <a:stretch>
                       <a:fillRect/>
                     </a:stretch>
@@ -563,6 +1801,7 @@
       <w:r>
         <w:rPr>
           <w:rFonts w:ascii="Calibri" w:hAnsi="Calibri" w:cs="Calibri"/>
+          <w:noProof/>
         </w:rPr>
         <w:lastRenderedPageBreak/>
         <w:drawing>
@@ -581,7 +1820,7 @@
                     <pic:cNvPicPr/>
                   </pic:nvPicPr>
                   <pic:blipFill>
-                    <a:blip r:embed="rId13"/>
+                    <a:blip r:embed="rId14"/>
                     <a:stretch>
                       <a:fillRect/>
                     </a:stretch>
@@ -640,6 +1879,7 @@
           <w:rFonts w:ascii="Calibri" w:hAnsi="Calibri" w:cs="Calibri"/>
           <w:b/>
           <w:bCs/>
+          <w:noProof/>
         </w:rPr>
         <w:drawing>
           <wp:inline distT="0" distB="0" distL="0" distR="0" wp14:anchorId="7BBFA635" wp14:editId="02582A1B">
@@ -657,7 +1897,7 @@
                     <pic:cNvPicPr/>
                   </pic:nvPicPr>
                   <pic:blipFill>
-                    <a:blip r:embed="rId14"/>
+                    <a:blip r:embed="rId15"/>
                     <a:stretch>
                       <a:fillRect/>
                     </a:stretch>
@@ -708,6 +1948,7 @@
           <w:rFonts w:ascii="Calibri" w:hAnsi="Calibri" w:cs="Calibri"/>
           <w:b/>
           <w:bCs/>
+          <w:noProof/>
         </w:rPr>
         <w:lastRenderedPageBreak/>
         <w:drawing>
@@ -726,7 +1967,7 @@
                     <pic:cNvPicPr/>
                   </pic:nvPicPr>
                   <pic:blipFill>
-                    <a:blip r:embed="rId15"/>
+                    <a:blip r:embed="rId16"/>
                     <a:stretch>
                       <a:fillRect/>
                     </a:stretch>
@@ -781,6 +2022,7 @@
       <w:r>
         <w:rPr>
           <w:rFonts w:ascii="Calibri" w:hAnsi="Calibri" w:cs="Calibri"/>
+          <w:noProof/>
         </w:rPr>
         <w:drawing>
           <wp:inline distT="0" distB="0" distL="0" distR="0" wp14:anchorId="0CC13383" wp14:editId="40849027">
@@ -798,7 +2040,7 @@
                     <pic:cNvPicPr/>
                   </pic:nvPicPr>
                   <pic:blipFill>
-                    <a:blip r:embed="rId16"/>
+                    <a:blip r:embed="rId17"/>
                     <a:stretch>
                       <a:fillRect/>
                     </a:stretch>
@@ -897,42 +2139,23 @@
         <w:pStyle w:val="Heading1"/>
         <w:pageBreakBefore/>
       </w:pPr>
+      <w:bookmarkStart w:id="5" w:name="_Toc98769638"/>
       <w:r>
         <w:lastRenderedPageBreak/>
         <w:t>[3] Xem thông tin version cụ thể của hệ điều hành</w:t>
       </w:r>
-    </w:p>
-    <w:p>
-      <w:r>
-        <w:t xml:space="preserve">Chọn nút </w:t>
-      </w:r>
-      <w:r>
-        <w:t>Start</w:t>
-      </w:r>
-      <w:r>
-        <w:t xml:space="preserve"> &gt; </w:t>
-      </w:r>
-      <w:r>
-        <w:t>Settings</w:t>
-      </w:r>
-      <w:r>
-        <w:t xml:space="preserve"> &gt; </w:t>
-      </w:r>
-      <w:r>
-        <w:t>System</w:t>
-      </w:r>
-      <w:r>
-        <w:t xml:space="preserve"> &gt; </w:t>
-      </w:r>
-      <w:r>
-        <w:t>About</w:t>
-      </w:r>
-      <w:r>
-        <w:t>.</w:t>
-      </w:r>
-    </w:p>
-    <w:p>
-      <w:r>
+      <w:bookmarkEnd w:id="5"/>
+    </w:p>
+    <w:p>
+      <w:r>
+        <w:t>Chọn nút Start &gt; Settings &gt; System &gt; About.</w:t>
+      </w:r>
+    </w:p>
+    <w:p>
+      <w:r>
+        <w:rPr>
+          <w:noProof/>
+        </w:rPr>
         <w:drawing>
           <wp:inline distT="0" distB="0" distL="0" distR="0" wp14:anchorId="0F36158B" wp14:editId="7A1DFE03">
             <wp:extent cx="5943600" cy="2461260"/>
@@ -949,7 +2172,7 @@
                     <pic:cNvPicPr/>
                   </pic:nvPicPr>
                   <pic:blipFill>
-                    <a:blip r:embed="rId17"/>
+                    <a:blip r:embed="rId18"/>
                     <a:stretch>
                       <a:fillRect/>
                     </a:stretch>
@@ -974,9 +2197,11 @@
       <w:pPr>
         <w:pStyle w:val="Heading1"/>
       </w:pPr>
+      <w:bookmarkStart w:id="6" w:name="_Toc98769639"/>
       <w:r>
         <w:t>[4] Cách cài đặt và kiểm tra thông tin driver Network Card</w:t>
       </w:r>
+      <w:bookmarkEnd w:id="6"/>
     </w:p>
     <w:p>
       <w:r>
@@ -994,6 +2219,9 @@
     </w:p>
     <w:p>
       <w:r>
+        <w:rPr>
+          <w:noProof/>
+        </w:rPr>
         <w:drawing>
           <wp:inline distT="0" distB="0" distL="0" distR="0" wp14:anchorId="011A98E0" wp14:editId="51266B64">
             <wp:extent cx="4737100" cy="2058310"/>
@@ -1010,7 +2238,7 @@
                     <pic:cNvPicPr/>
                   </pic:nvPicPr>
                   <pic:blipFill>
-                    <a:blip r:embed="rId18"/>
+                    <a:blip r:embed="rId19"/>
                     <a:stretch>
                       <a:fillRect/>
                     </a:stretch>
@@ -1041,6 +2269,9 @@
     </w:p>
     <w:p>
       <w:r>
+        <w:rPr>
+          <w:noProof/>
+        </w:rPr>
         <w:lastRenderedPageBreak/>
         <w:drawing>
           <wp:inline distT="0" distB="0" distL="0" distR="0" wp14:anchorId="42D8BE22" wp14:editId="10AA1A90">
@@ -1058,7 +2289,7 @@
                     <pic:cNvPicPr/>
                   </pic:nvPicPr>
                   <pic:blipFill>
-                    <a:blip r:embed="rId19"/>
+                    <a:blip r:embed="rId20"/>
                     <a:stretch>
                       <a:fillRect/>
                     </a:stretch>
@@ -1088,9 +2319,11 @@
       <w:pPr>
         <w:pStyle w:val="Heading1"/>
       </w:pPr>
+      <w:bookmarkStart w:id="7" w:name="_Toc98769640"/>
       <w:r>
         <w:t>[5] Cách kiểm tra tín hiệu cột sóng wifi trên pc</w:t>
       </w:r>
+      <w:bookmarkEnd w:id="7"/>
     </w:p>
     <w:p>
       <w:r>
@@ -1099,6 +2332,9 @@
     </w:p>
     <w:p>
       <w:r>
+        <w:rPr>
+          <w:noProof/>
+        </w:rPr>
         <w:drawing>
           <wp:inline distT="0" distB="0" distL="0" distR="0" wp14:anchorId="1B766703" wp14:editId="285A9743">
             <wp:extent cx="1895740" cy="504895"/>
@@ -1115,7 +2351,7 @@
                     <pic:cNvPicPr/>
                   </pic:nvPicPr>
                   <pic:blipFill>
-                    <a:blip r:embed="rId20"/>
+                    <a:blip r:embed="rId21"/>
                     <a:stretch>
                       <a:fillRect/>
                     </a:stretch>
@@ -1140,9 +2376,11 @@
       <w:pPr>
         <w:pStyle w:val="Heading1"/>
       </w:pPr>
+      <w:bookmarkStart w:id="8" w:name="_Toc98769641"/>
       <w:r>
         <w:t>[6] Chế độ airplane trên Windows?</w:t>
       </w:r>
+      <w:bookmarkEnd w:id="8"/>
     </w:p>
     <w:p>
       <w:r>
@@ -1179,6 +2417,9 @@
     </w:p>
     <w:p>
       <w:r>
+        <w:rPr>
+          <w:noProof/>
+        </w:rPr>
         <w:drawing>
           <wp:inline distT="0" distB="0" distL="0" distR="0" wp14:anchorId="4330B70D" wp14:editId="3EEB4C35">
             <wp:extent cx="1743318" cy="752580"/>
@@ -1195,7 +2436,7 @@
                     <pic:cNvPicPr/>
                   </pic:nvPicPr>
                   <pic:blipFill>
-                    <a:blip r:embed="rId21"/>
+                    <a:blip r:embed="rId22"/>
                     <a:stretch>
                       <a:fillRect/>
                     </a:stretch>
@@ -1220,20 +2461,24 @@
       <w:pPr>
         <w:pStyle w:val="Heading1"/>
       </w:pPr>
+      <w:bookmarkStart w:id="9" w:name="_Toc98769642"/>
       <w:r>
         <w:t>[7] Giải thích các khái niệm: ip, subnet mask, network address, broadcast. Chỉ ra các địa chỉ broadcast đặc biệt</w:t>
       </w:r>
       <w:r>
         <w:t>.</w:t>
       </w:r>
+      <w:bookmarkEnd w:id="9"/>
     </w:p>
     <w:p>
       <w:pPr>
         <w:pStyle w:val="Heading2"/>
       </w:pPr>
+      <w:bookmarkStart w:id="10" w:name="_Toc98769643"/>
       <w:r>
         <w:t>Khái niệm IP:</w:t>
       </w:r>
+      <w:bookmarkEnd w:id="10"/>
     </w:p>
     <w:p>
       <w:r>
@@ -1244,9 +2489,11 @@
       <w:pPr>
         <w:pStyle w:val="Heading2"/>
       </w:pPr>
+      <w:bookmarkStart w:id="11" w:name="_Toc98769644"/>
       <w:r>
         <w:t>Khái niệm Subnet Mask:</w:t>
       </w:r>
+      <w:bookmarkEnd w:id="11"/>
     </w:p>
     <w:p>
       <w:r>
@@ -1262,9 +2509,11 @@
       <w:pPr>
         <w:pStyle w:val="Heading2"/>
       </w:pPr>
+      <w:bookmarkStart w:id="12" w:name="_Toc98769645"/>
       <w:r>
         <w:t>Khái niệm Network Address:</w:t>
       </w:r>
+      <w:bookmarkEnd w:id="12"/>
     </w:p>
     <w:p>
       <w:r>
@@ -1275,9 +2524,11 @@
       <w:pPr>
         <w:pStyle w:val="Heading2"/>
       </w:pPr>
+      <w:bookmarkStart w:id="13" w:name="_Toc98769646"/>
       <w:r>
         <w:t>Khái niệm Broadcast:</w:t>
       </w:r>
+      <w:bookmarkEnd w:id="13"/>
     </w:p>
     <w:p>
       <w:r>
@@ -1293,104 +2544,62 @@
       <w:pPr>
         <w:pStyle w:val="Heading2"/>
       </w:pPr>
+      <w:bookmarkStart w:id="14" w:name="_Toc98769647"/>
       <w:r>
         <w:t>Chỉ ra các địa chỉ Boardcast đặc biệt:</w:t>
       </w:r>
+      <w:bookmarkEnd w:id="14"/>
     </w:p>
     <w:p>
       <w:pPr>
         <w:pStyle w:val="Heading1"/>
       </w:pPr>
+      <w:bookmarkStart w:id="15" w:name="_Toc98769648"/>
       <w:r>
         <w:t>[8] Cách thêm 1 kết nối wifi mới (bị ẩn) vào máy tính</w:t>
       </w:r>
-    </w:p>
-    <w:p>
-      <w:r>
-        <w:t xml:space="preserve">B1: </w:t>
-      </w:r>
-      <w:r>
-        <w:t>Mở Settings.</w:t>
-      </w:r>
-    </w:p>
-    <w:p>
-      <w:r>
-        <w:t>B</w:t>
-      </w:r>
-      <w:r>
-        <w:t>2</w:t>
-      </w:r>
-      <w:r>
-        <w:t xml:space="preserve">: </w:t>
-      </w:r>
-      <w:r>
-        <w:t>Chọn Network and Internet.</w:t>
-      </w:r>
-    </w:p>
-    <w:p>
-      <w:r>
-        <w:t>B</w:t>
-      </w:r>
-      <w:r>
-        <w:t>3</w:t>
-      </w:r>
-      <w:r>
-        <w:t xml:space="preserve">: </w:t>
-      </w:r>
-      <w:r>
-        <w:t>Chọn Wi-Fi từ trình đơn bên trái.</w:t>
-      </w:r>
-    </w:p>
-    <w:p>
-      <w:r>
-        <w:t>B</w:t>
-      </w:r>
-      <w:r>
-        <w:t>4</w:t>
-      </w:r>
-      <w:r>
-        <w:t xml:space="preserve">: </w:t>
-      </w:r>
-      <w:r>
-        <w:t>Nhấp chuột lên liên kết Manage Known Networks.</w:t>
-      </w:r>
-    </w:p>
-    <w:p>
-      <w:r>
-        <w:t>B</w:t>
-      </w:r>
-      <w:r>
-        <w:t>5</w:t>
-      </w:r>
-      <w:r>
-        <w:t xml:space="preserve">: </w:t>
-      </w:r>
-      <w:r>
-        <w:t>Bây giờ, bạn chọn tùy chọn Add a new network.</w:t>
-      </w:r>
-    </w:p>
-    <w:p>
-      <w:r>
-        <w:t>B</w:t>
-      </w:r>
-      <w:r>
-        <w:t>6</w:t>
-      </w:r>
-      <w:r>
-        <w:t xml:space="preserve">: </w:t>
-      </w:r>
-      <w:r>
-        <w:t>Nhập tên mạng WiFi (SSID), chọn kiểu bảo mật (security type) và nhập mật khẩu (security key)</w:t>
+      <w:bookmarkEnd w:id="15"/>
+    </w:p>
+    <w:p>
+      <w:r>
+        <w:t>B1: Mở Settings.</w:t>
+      </w:r>
+    </w:p>
+    <w:p>
+      <w:r>
+        <w:t>B2: Chọn Network and Internet.</w:t>
+      </w:r>
+    </w:p>
+    <w:p>
+      <w:r>
+        <w:t>B3: Chọn Wi-Fi từ trình đơn bên trái.</w:t>
+      </w:r>
+    </w:p>
+    <w:p>
+      <w:r>
+        <w:t>B4: Nhấp chuột lên liên kết Manage Known Networks.</w:t>
+      </w:r>
+    </w:p>
+    <w:p>
+      <w:r>
+        <w:t>B5: Bây giờ, bạn chọn tùy chọn Add a new network.</w:t>
+      </w:r>
+    </w:p>
+    <w:p>
+      <w:r>
+        <w:t>B6: Nhập tên mạng WiFi (SSID), chọn kiểu bảo mật (security type) và nhập mật khẩu (security key)</w:t>
       </w:r>
     </w:p>
     <w:p>
       <w:pPr>
         <w:pStyle w:val="Heading1"/>
       </w:pPr>
+      <w:bookmarkStart w:id="16" w:name="_Toc98769649"/>
       <w:r>
         <w:lastRenderedPageBreak/>
         <w:t>[9] Tìm hiểu và thiết lập 1 mạng máy tính đơn giản (có dây) dựa trên phần mềm mô phỏng Packet tracer bao gồm: 3 pc, 1 switch.</w:t>
       </w:r>
+      <w:bookmarkEnd w:id="16"/>
     </w:p>
     <w:p>
       <w:r>
@@ -1413,7 +2622,7 @@
                     <pic:cNvPicPr/>
                   </pic:nvPicPr>
                   <pic:blipFill>
-                    <a:blip r:embed="rId22"/>
+                    <a:blip r:embed="rId23"/>
                     <a:stretch>
                       <a:fillRect/>
                     </a:stretch>
@@ -2064,6 +3273,57 @@
       <w:bCs/>
     </w:rPr>
   </w:style>
+  <w:style w:type="paragraph" w:styleId="TOCHeading">
+    <w:name w:val="TOC Heading"/>
+    <w:basedOn w:val="Heading1"/>
+    <w:next w:val="Normal"/>
+    <w:uiPriority w:val="39"/>
+    <w:unhideWhenUsed/>
+    <w:qFormat/>
+    <w:rsid w:val="005506F8"/>
+    <w:pPr>
+      <w:outlineLvl w:val="9"/>
+    </w:pPr>
+    <w:rPr>
+      <w:lang w:eastAsia="en-US"/>
+    </w:rPr>
+  </w:style>
+  <w:style w:type="paragraph" w:styleId="TOC1">
+    <w:name w:val="toc 1"/>
+    <w:basedOn w:val="Normal"/>
+    <w:next w:val="Normal"/>
+    <w:autoRedefine/>
+    <w:uiPriority w:val="39"/>
+    <w:unhideWhenUsed/>
+    <w:rsid w:val="005506F8"/>
+    <w:pPr>
+      <w:spacing w:after="100"/>
+    </w:pPr>
+  </w:style>
+  <w:style w:type="paragraph" w:styleId="TOC2">
+    <w:name w:val="toc 2"/>
+    <w:basedOn w:val="Normal"/>
+    <w:next w:val="Normal"/>
+    <w:autoRedefine/>
+    <w:uiPriority w:val="39"/>
+    <w:unhideWhenUsed/>
+    <w:rsid w:val="005506F8"/>
+    <w:pPr>
+      <w:spacing w:after="100"/>
+      <w:ind w:left="220"/>
+    </w:pPr>
+  </w:style>
+  <w:style w:type="character" w:styleId="Hyperlink">
+    <w:name w:val="Hyperlink"/>
+    <w:basedOn w:val="DefaultParagraphFont"/>
+    <w:uiPriority w:val="99"/>
+    <w:unhideWhenUsed/>
+    <w:rsid w:val="005506F8"/>
+    <w:rPr>
+      <w:color w:val="0563C1" w:themeColor="hyperlink"/>
+      <w:u w:val="single"/>
+    </w:rPr>
+  </w:style>
 </w:styles>
 </file>
 
@@ -2360,4 +3620,16 @@
     </a:ext>
   </a:extLst>
 </a:theme>
+</file>
+
+<file path=customXml/item1.xml><?xml version="1.0" encoding="utf-8"?>
+<b:Sources xmlns:b="http://schemas.openxmlformats.org/officeDocument/2006/bibliography" xmlns="http://schemas.openxmlformats.org/officeDocument/2006/bibliography" SelectedStyle="\APASixthEditionOfficeOnline.xsl" StyleName="APA" Version="6"/>
+</file>
+
+<file path=customXml/itemProps1.xml><?xml version="1.0" encoding="utf-8"?>
+<ds:datastoreItem xmlns:ds="http://schemas.openxmlformats.org/officeDocument/2006/customXml" ds:itemID="{6C6FD611-0247-4AAE-9458-6818CBF4E244}">
+  <ds:schemaRefs>
+    <ds:schemaRef ds:uri="http://schemas.openxmlformats.org/officeDocument/2006/bibliography"/>
+  </ds:schemaRefs>
+</ds:datastoreItem>
 </file>
</xml_diff>